<commit_message>
creo la funcion buscar y elminar
la funcion buscar y eliminar las creo y las configuro en la vista
</commit_message>
<xml_diff>
--- a/INSTRUCTIVO USO DEL CODELGNITER.docx
+++ b/INSTRUCTIVO USO DEL CODELGNITER.docx
@@ -3419,29 +3419,652 @@
           </wp:inline>
         </w:drawing>
       </w:r>
+    </w:p>
+    <w:p>
+      <w:pPr>
+        <w:pStyle w:val="Prrafodelista"/>
+      </w:pPr>
+    </w:p>
+    <w:p>
+      <w:pPr>
+        <w:pStyle w:val="Prrafodelista"/>
+      </w:pPr>
+    </w:p>
+    <w:p>
+      <w:pPr>
+        <w:pStyle w:val="Prrafodelista"/>
+        <w:numPr>
+          <w:ilvl w:val="0"/>
+          <w:numId w:val="1"/>
+        </w:numPr>
+      </w:pPr>
+      <w:r>
+        <w:t xml:space="preserve">Creo la vista </w:t>
+      </w:r>
+    </w:p>
+    <w:p>
+      <w:pPr>
+        <w:pStyle w:val="Prrafodelista"/>
+      </w:pPr>
+      <w:r>
+        <w:rPr>
+          <w:noProof/>
+        </w:rPr>
+        <w:lastRenderedPageBreak/>
+        <w:drawing>
+          <wp:inline distT="0" distB="0" distL="0" distR="0">
+            <wp:extent cx="5605145" cy="2392680"/>
+            <wp:effectExtent l="0" t="0" r="0" b="7620"/>
+            <wp:docPr id="37" name="Imagen 37"/>
+            <wp:cNvGraphicFramePr>
+              <a:graphicFrameLocks xmlns:a="http://schemas.openxmlformats.org/drawingml/2006/main" noChangeAspect="1"/>
+            </wp:cNvGraphicFramePr>
+            <a:graphic xmlns:a="http://schemas.openxmlformats.org/drawingml/2006/main">
+              <a:graphicData uri="http://schemas.openxmlformats.org/drawingml/2006/picture">
+                <pic:pic xmlns:pic="http://schemas.openxmlformats.org/drawingml/2006/picture">
+                  <pic:nvPicPr>
+                    <pic:cNvPr id="0" name="Picture 2"/>
+                    <pic:cNvPicPr>
+                      <a:picLocks noChangeAspect="1" noChangeArrowheads="1"/>
+                    </pic:cNvPicPr>
+                  </pic:nvPicPr>
+                  <pic:blipFill>
+                    <a:blip r:embed="rId44" cstate="print">
+                      <a:extLst>
+                        <a:ext uri="{28A0092B-C50C-407E-A947-70E740481C1C}">
+                          <a14:useLocalDpi xmlns:a14="http://schemas.microsoft.com/office/drawing/2010/main" val="0"/>
+                        </a:ext>
+                      </a:extLst>
+                    </a:blip>
+                    <a:srcRect/>
+                    <a:stretch>
+                      <a:fillRect/>
+                    </a:stretch>
+                  </pic:blipFill>
+                  <pic:spPr bwMode="auto">
+                    <a:xfrm>
+                      <a:off x="0" y="0"/>
+                      <a:ext cx="5605145" cy="2392680"/>
+                    </a:xfrm>
+                    <a:prstGeom prst="rect">
+                      <a:avLst/>
+                    </a:prstGeom>
+                    <a:noFill/>
+                    <a:ln>
+                      <a:noFill/>
+                    </a:ln>
+                  </pic:spPr>
+                </pic:pic>
+              </a:graphicData>
+            </a:graphic>
+          </wp:inline>
+        </w:drawing>
+      </w:r>
+    </w:p>
+    <w:p>
+      <w:pPr>
+        <w:pStyle w:val="Prrafodelista"/>
+        <w:numPr>
+          <w:ilvl w:val="0"/>
+          <w:numId w:val="1"/>
+        </w:numPr>
+      </w:pPr>
+      <w:r>
+        <w:t xml:space="preserve">Creo la función buscar </w:t>
+      </w:r>
+    </w:p>
+    <w:p/>
+    <w:p>
+      <w:r>
+        <w:rPr>
+          <w:noProof/>
+        </w:rPr>
+        <w:drawing>
+          <wp:inline distT="0" distB="0" distL="0" distR="0">
+            <wp:extent cx="5610860" cy="3556635"/>
+            <wp:effectExtent l="0" t="0" r="8890" b="5715"/>
+            <wp:docPr id="36" name="Imagen 36"/>
+            <wp:cNvGraphicFramePr>
+              <a:graphicFrameLocks xmlns:a="http://schemas.openxmlformats.org/drawingml/2006/main" noChangeAspect="1"/>
+            </wp:cNvGraphicFramePr>
+            <a:graphic xmlns:a="http://schemas.openxmlformats.org/drawingml/2006/main">
+              <a:graphicData uri="http://schemas.openxmlformats.org/drawingml/2006/picture">
+                <pic:pic xmlns:pic="http://schemas.openxmlformats.org/drawingml/2006/picture">
+                  <pic:nvPicPr>
+                    <pic:cNvPr id="0" name="Picture 1"/>
+                    <pic:cNvPicPr>
+                      <a:picLocks noChangeAspect="1" noChangeArrowheads="1"/>
+                    </pic:cNvPicPr>
+                  </pic:nvPicPr>
+                  <pic:blipFill>
+                    <a:blip r:embed="rId45">
+                      <a:extLst>
+                        <a:ext uri="{28A0092B-C50C-407E-A947-70E740481C1C}">
+                          <a14:useLocalDpi xmlns:a14="http://schemas.microsoft.com/office/drawing/2010/main" val="0"/>
+                        </a:ext>
+                      </a:extLst>
+                    </a:blip>
+                    <a:srcRect/>
+                    <a:stretch>
+                      <a:fillRect/>
+                    </a:stretch>
+                  </pic:blipFill>
+                  <pic:spPr bwMode="auto">
+                    <a:xfrm>
+                      <a:off x="0" y="0"/>
+                      <a:ext cx="5610860" cy="3556635"/>
+                    </a:xfrm>
+                    <a:prstGeom prst="rect">
+                      <a:avLst/>
+                    </a:prstGeom>
+                    <a:noFill/>
+                    <a:ln>
+                      <a:noFill/>
+                    </a:ln>
+                  </pic:spPr>
+                </pic:pic>
+              </a:graphicData>
+            </a:graphic>
+          </wp:inline>
+        </w:drawing>
+      </w:r>
+    </w:p>
+    <w:p>
+      <w:pPr>
+        <w:pStyle w:val="Prrafodelista"/>
+        <w:numPr>
+          <w:ilvl w:val="0"/>
+          <w:numId w:val="1"/>
+        </w:numPr>
+      </w:pPr>
+      <w:r>
+        <w:t>Creo la ruta</w:t>
+      </w:r>
+    </w:p>
+    <w:p>
+      <w:pPr>
+        <w:pStyle w:val="Prrafodelista"/>
+      </w:pPr>
+      <w:r>
+        <w:rPr>
+          <w:noProof/>
+        </w:rPr>
+        <w:drawing>
+          <wp:inline distT="0" distB="0" distL="0" distR="0">
+            <wp:extent cx="5605145" cy="1288415"/>
+            <wp:effectExtent l="0" t="0" r="0" b="6985"/>
+            <wp:docPr id="42" name="Imagen 42"/>
+            <wp:cNvGraphicFramePr>
+              <a:graphicFrameLocks xmlns:a="http://schemas.openxmlformats.org/drawingml/2006/main" noChangeAspect="1"/>
+            </wp:cNvGraphicFramePr>
+            <a:graphic xmlns:a="http://schemas.openxmlformats.org/drawingml/2006/main">
+              <a:graphicData uri="http://schemas.openxmlformats.org/drawingml/2006/picture">
+                <pic:pic xmlns:pic="http://schemas.openxmlformats.org/drawingml/2006/picture">
+                  <pic:nvPicPr>
+                    <pic:cNvPr id="0" name="Picture 3"/>
+                    <pic:cNvPicPr>
+                      <a:picLocks noChangeAspect="1" noChangeArrowheads="1"/>
+                    </pic:cNvPicPr>
+                  </pic:nvPicPr>
+                  <pic:blipFill>
+                    <a:blip r:embed="rId46">
+                      <a:extLst>
+                        <a:ext uri="{28A0092B-C50C-407E-A947-70E740481C1C}">
+                          <a14:useLocalDpi xmlns:a14="http://schemas.microsoft.com/office/drawing/2010/main" val="0"/>
+                        </a:ext>
+                      </a:extLst>
+                    </a:blip>
+                    <a:srcRect/>
+                    <a:stretch>
+                      <a:fillRect/>
+                    </a:stretch>
+                  </pic:blipFill>
+                  <pic:spPr bwMode="auto">
+                    <a:xfrm>
+                      <a:off x="0" y="0"/>
+                      <a:ext cx="5605145" cy="1288415"/>
+                    </a:xfrm>
+                    <a:prstGeom prst="rect">
+                      <a:avLst/>
+                    </a:prstGeom>
+                    <a:noFill/>
+                    <a:ln>
+                      <a:noFill/>
+                    </a:ln>
+                  </pic:spPr>
+                </pic:pic>
+              </a:graphicData>
+            </a:graphic>
+          </wp:inline>
+        </w:drawing>
+      </w:r>
+    </w:p>
+    <w:p>
+      <w:pPr>
+        <w:pStyle w:val="Prrafodelista"/>
+        <w:numPr>
+          <w:ilvl w:val="0"/>
+          <w:numId w:val="1"/>
+        </w:numPr>
+      </w:pPr>
+      <w:r>
+        <w:lastRenderedPageBreak/>
+        <w:t>Configuro la clase buscar como un arreglo los productos</w:t>
+      </w:r>
+    </w:p>
+    <w:p>
+      <w:pPr>
+        <w:pStyle w:val="Prrafodelista"/>
+      </w:pPr>
+      <w:r>
+        <w:rPr>
+          <w:noProof/>
+        </w:rPr>
+        <w:drawing>
+          <wp:inline distT="0" distB="0" distL="0" distR="0">
+            <wp:extent cx="5605145" cy="2630170"/>
+            <wp:effectExtent l="0" t="0" r="0" b="0"/>
+            <wp:docPr id="43" name="Imagen 43"/>
+            <wp:cNvGraphicFramePr>
+              <a:graphicFrameLocks xmlns:a="http://schemas.openxmlformats.org/drawingml/2006/main" noChangeAspect="1"/>
+            </wp:cNvGraphicFramePr>
+            <a:graphic xmlns:a="http://schemas.openxmlformats.org/drawingml/2006/main">
+              <a:graphicData uri="http://schemas.openxmlformats.org/drawingml/2006/picture">
+                <pic:pic xmlns:pic="http://schemas.openxmlformats.org/drawingml/2006/picture">
+                  <pic:nvPicPr>
+                    <pic:cNvPr id="0" name="Picture 4"/>
+                    <pic:cNvPicPr>
+                      <a:picLocks noChangeAspect="1" noChangeArrowheads="1"/>
+                    </pic:cNvPicPr>
+                  </pic:nvPicPr>
+                  <pic:blipFill>
+                    <a:blip r:embed="rId47" cstate="print">
+                      <a:extLst>
+                        <a:ext uri="{28A0092B-C50C-407E-A947-70E740481C1C}">
+                          <a14:useLocalDpi xmlns:a14="http://schemas.microsoft.com/office/drawing/2010/main" val="0"/>
+                        </a:ext>
+                      </a:extLst>
+                    </a:blip>
+                    <a:srcRect/>
+                    <a:stretch>
+                      <a:fillRect/>
+                    </a:stretch>
+                  </pic:blipFill>
+                  <pic:spPr bwMode="auto">
+                    <a:xfrm>
+                      <a:off x="0" y="0"/>
+                      <a:ext cx="5605145" cy="2630170"/>
+                    </a:xfrm>
+                    <a:prstGeom prst="rect">
+                      <a:avLst/>
+                    </a:prstGeom>
+                    <a:noFill/>
+                    <a:ln>
+                      <a:noFill/>
+                    </a:ln>
+                  </pic:spPr>
+                </pic:pic>
+              </a:graphicData>
+            </a:graphic>
+          </wp:inline>
+        </w:drawing>
+      </w:r>
+    </w:p>
+    <w:p>
+      <w:pPr>
+        <w:pStyle w:val="Prrafodelista"/>
+      </w:pPr>
+    </w:p>
+    <w:p>
+      <w:pPr>
+        <w:pStyle w:val="Prrafodelista"/>
+        <w:numPr>
+          <w:ilvl w:val="0"/>
+          <w:numId w:val="1"/>
+        </w:numPr>
+      </w:pPr>
+      <w:r>
+        <w:t>Creo el botón para eliminar, para ello creo un modal</w:t>
+      </w:r>
+      <w:r>
+        <w:t xml:space="preserve"> de la misma forma anteriormente realizada, traigo el modal de Bootstrap y el id se lo cambio</w:t>
+      </w:r>
+    </w:p>
+    <w:p>
+      <w:pPr>
+        <w:pStyle w:val="Prrafodelista"/>
+      </w:pPr>
+      <w:r>
+        <w:rPr>
+          <w:noProof/>
+        </w:rPr>
+        <w:drawing>
+          <wp:inline distT="0" distB="0" distL="0" distR="0">
+            <wp:extent cx="5610860" cy="2755265"/>
+            <wp:effectExtent l="0" t="0" r="8890" b="6985"/>
+            <wp:docPr id="44" name="Imagen 44"/>
+            <wp:cNvGraphicFramePr>
+              <a:graphicFrameLocks xmlns:a="http://schemas.openxmlformats.org/drawingml/2006/main" noChangeAspect="1"/>
+            </wp:cNvGraphicFramePr>
+            <a:graphic xmlns:a="http://schemas.openxmlformats.org/drawingml/2006/main">
+              <a:graphicData uri="http://schemas.openxmlformats.org/drawingml/2006/picture">
+                <pic:pic xmlns:pic="http://schemas.openxmlformats.org/drawingml/2006/picture">
+                  <pic:nvPicPr>
+                    <pic:cNvPr id="0" name="Picture 5"/>
+                    <pic:cNvPicPr>
+                      <a:picLocks noChangeAspect="1" noChangeArrowheads="1"/>
+                    </pic:cNvPicPr>
+                  </pic:nvPicPr>
+                  <pic:blipFill>
+                    <a:blip r:embed="rId48" cstate="print">
+                      <a:extLst>
+                        <a:ext uri="{28A0092B-C50C-407E-A947-70E740481C1C}">
+                          <a14:useLocalDpi xmlns:a14="http://schemas.microsoft.com/office/drawing/2010/main" val="0"/>
+                        </a:ext>
+                      </a:extLst>
+                    </a:blip>
+                    <a:srcRect/>
+                    <a:stretch>
+                      <a:fillRect/>
+                    </a:stretch>
+                  </pic:blipFill>
+                  <pic:spPr bwMode="auto">
+                    <a:xfrm>
+                      <a:off x="0" y="0"/>
+                      <a:ext cx="5610860" cy="2755265"/>
+                    </a:xfrm>
+                    <a:prstGeom prst="rect">
+                      <a:avLst/>
+                    </a:prstGeom>
+                    <a:noFill/>
+                    <a:ln>
+                      <a:noFill/>
+                    </a:ln>
+                  </pic:spPr>
+                </pic:pic>
+              </a:graphicData>
+            </a:graphic>
+          </wp:inline>
+        </w:drawing>
+      </w:r>
+    </w:p>
+    <w:p>
+      <w:pPr>
+        <w:pStyle w:val="Prrafodelista"/>
+      </w:pPr>
+    </w:p>
+    <w:p>
+      <w:pPr>
+        <w:pStyle w:val="Prrafodelista"/>
+        <w:numPr>
+          <w:ilvl w:val="0"/>
+          <w:numId w:val="1"/>
+        </w:numPr>
+      </w:pPr>
+      <w:r>
+        <w:t xml:space="preserve">El problema es que crea un solo modal para todos los </w:t>
+      </w:r>
+      <w:proofErr w:type="gramStart"/>
+      <w:r>
+        <w:t>productos ,</w:t>
+      </w:r>
+      <w:proofErr w:type="gramEnd"/>
+      <w:r>
+        <w:t xml:space="preserve"> para ello donde llamo confirmación abro </w:t>
+      </w:r>
+      <w:proofErr w:type="spellStart"/>
+      <w:r>
+        <w:t>php</w:t>
+      </w:r>
+      <w:proofErr w:type="spellEnd"/>
+      <w:r>
+        <w:t xml:space="preserve"> y le pongo el id</w:t>
+      </w:r>
+    </w:p>
+    <w:p>
+      <w:pPr>
+        <w:pStyle w:val="Prrafodelista"/>
+      </w:pPr>
+      <w:r>
+        <w:rPr>
+          <w:noProof/>
+        </w:rPr>
+        <w:lastRenderedPageBreak/>
+        <w:drawing>
+          <wp:inline distT="0" distB="0" distL="0" distR="0">
+            <wp:extent cx="5456711" cy="2138917"/>
+            <wp:effectExtent l="0" t="0" r="0" b="0"/>
+            <wp:docPr id="45" name="Imagen 45"/>
+            <wp:cNvGraphicFramePr>
+              <a:graphicFrameLocks xmlns:a="http://schemas.openxmlformats.org/drawingml/2006/main" noChangeAspect="1"/>
+            </wp:cNvGraphicFramePr>
+            <a:graphic xmlns:a="http://schemas.openxmlformats.org/drawingml/2006/main">
+              <a:graphicData uri="http://schemas.openxmlformats.org/drawingml/2006/picture">
+                <pic:pic xmlns:pic="http://schemas.openxmlformats.org/drawingml/2006/picture">
+                  <pic:nvPicPr>
+                    <pic:cNvPr id="0" name="Picture 6"/>
+                    <pic:cNvPicPr>
+                      <a:picLocks noChangeAspect="1" noChangeArrowheads="1"/>
+                    </pic:cNvPicPr>
+                  </pic:nvPicPr>
+                  <pic:blipFill>
+                    <a:blip r:embed="rId49" cstate="print">
+                      <a:extLst>
+                        <a:ext uri="{28A0092B-C50C-407E-A947-70E740481C1C}">
+                          <a14:useLocalDpi xmlns:a14="http://schemas.microsoft.com/office/drawing/2010/main" val="0"/>
+                        </a:ext>
+                      </a:extLst>
+                    </a:blip>
+                    <a:srcRect/>
+                    <a:stretch>
+                      <a:fillRect/>
+                    </a:stretch>
+                  </pic:blipFill>
+                  <pic:spPr bwMode="auto">
+                    <a:xfrm>
+                      <a:off x="0" y="0"/>
+                      <a:ext cx="5495452" cy="2154103"/>
+                    </a:xfrm>
+                    <a:prstGeom prst="rect">
+                      <a:avLst/>
+                    </a:prstGeom>
+                    <a:noFill/>
+                    <a:ln>
+                      <a:noFill/>
+                    </a:ln>
+                  </pic:spPr>
+                </pic:pic>
+              </a:graphicData>
+            </a:graphic>
+          </wp:inline>
+        </w:drawing>
+      </w:r>
+    </w:p>
+    <w:p>
+      <w:pPr>
+        <w:pStyle w:val="Prrafodelista"/>
+      </w:pPr>
+    </w:p>
+    <w:p>
+      <w:pPr>
+        <w:pStyle w:val="Prrafodelista"/>
+        <w:ind w:left="1440"/>
+        <w:rPr>
+          <w:u w:val="single"/>
+        </w:rPr>
+      </w:pPr>
+    </w:p>
+    <w:p>
+      <w:pPr>
+        <w:pStyle w:val="Prrafodelista"/>
+        <w:numPr>
+          <w:ilvl w:val="0"/>
+          <w:numId w:val="1"/>
+        </w:numPr>
+        <w:rPr>
+          <w:u w:val="single"/>
+        </w:rPr>
+      </w:pPr>
+      <w:r>
+        <w:rPr>
+          <w:u w:val="single"/>
+        </w:rPr>
+        <w:t xml:space="preserve">Creo la función para </w:t>
+      </w:r>
+      <w:proofErr w:type="spellStart"/>
+      <w:r>
+        <w:rPr>
+          <w:u w:val="single"/>
+        </w:rPr>
+        <w:t>elminar</w:t>
+      </w:r>
+      <w:proofErr w:type="spellEnd"/>
+    </w:p>
+    <w:p>
+      <w:pPr>
+        <w:pStyle w:val="Prrafodelista"/>
+        <w:rPr>
+          <w:u w:val="single"/>
+        </w:rPr>
+      </w:pPr>
+      <w:r>
+        <w:rPr>
+          <w:noProof/>
+          <w:u w:val="single"/>
+        </w:rPr>
+        <w:drawing>
+          <wp:inline distT="0" distB="0" distL="0" distR="0">
+            <wp:extent cx="5610860" cy="1805305"/>
+            <wp:effectExtent l="0" t="0" r="8890" b="4445"/>
+            <wp:docPr id="46" name="Imagen 46"/>
+            <wp:cNvGraphicFramePr>
+              <a:graphicFrameLocks xmlns:a="http://schemas.openxmlformats.org/drawingml/2006/main" noChangeAspect="1"/>
+            </wp:cNvGraphicFramePr>
+            <a:graphic xmlns:a="http://schemas.openxmlformats.org/drawingml/2006/main">
+              <a:graphicData uri="http://schemas.openxmlformats.org/drawingml/2006/picture">
+                <pic:pic xmlns:pic="http://schemas.openxmlformats.org/drawingml/2006/picture">
+                  <pic:nvPicPr>
+                    <pic:cNvPr id="0" name="Picture 7"/>
+                    <pic:cNvPicPr>
+                      <a:picLocks noChangeAspect="1" noChangeArrowheads="1"/>
+                    </pic:cNvPicPr>
+                  </pic:nvPicPr>
+                  <pic:blipFill>
+                    <a:blip r:embed="rId50">
+                      <a:extLst>
+                        <a:ext uri="{28A0092B-C50C-407E-A947-70E740481C1C}">
+                          <a14:useLocalDpi xmlns:a14="http://schemas.microsoft.com/office/drawing/2010/main" val="0"/>
+                        </a:ext>
+                      </a:extLst>
+                    </a:blip>
+                    <a:srcRect/>
+                    <a:stretch>
+                      <a:fillRect/>
+                    </a:stretch>
+                  </pic:blipFill>
+                  <pic:spPr bwMode="auto">
+                    <a:xfrm>
+                      <a:off x="0" y="0"/>
+                      <a:ext cx="5610860" cy="1805305"/>
+                    </a:xfrm>
+                    <a:prstGeom prst="rect">
+                      <a:avLst/>
+                    </a:prstGeom>
+                    <a:noFill/>
+                    <a:ln>
+                      <a:noFill/>
+                    </a:ln>
+                  </pic:spPr>
+                </pic:pic>
+              </a:graphicData>
+            </a:graphic>
+          </wp:inline>
+        </w:drawing>
+      </w:r>
+    </w:p>
+    <w:p>
+      <w:pPr>
+        <w:pStyle w:val="Prrafodelista"/>
+        <w:rPr>
+          <w:u w:val="single"/>
+        </w:rPr>
+      </w:pPr>
+    </w:p>
+    <w:p>
+      <w:pPr>
+        <w:pStyle w:val="Prrafodelista"/>
+        <w:numPr>
+          <w:ilvl w:val="0"/>
+          <w:numId w:val="1"/>
+        </w:numPr>
+        <w:rPr>
+          <w:u w:val="single"/>
+        </w:rPr>
+      </w:pPr>
+    </w:p>
+    <w:p>
+      <w:pPr>
+        <w:pStyle w:val="Prrafodelista"/>
+        <w:rPr>
+          <w:u w:val="single"/>
+        </w:rPr>
+      </w:pPr>
       <w:bookmarkStart w:id="0" w:name="_GoBack"/>
       <w:bookmarkEnd w:id="0"/>
-    </w:p>
-    <w:p/>
-    <w:p/>
-    <w:p/>
-    <w:p>
-      <w:pPr>
-        <w:pStyle w:val="Prrafodelista"/>
-        <w:ind w:left="1440"/>
-        <w:rPr>
+      <w:r>
+        <w:rPr>
+          <w:noProof/>
           <w:u w:val="single"/>
         </w:rPr>
-      </w:pPr>
-    </w:p>
-    <w:p>
-      <w:pPr>
-        <w:pStyle w:val="Prrafodelista"/>
-        <w:ind w:left="1440"/>
-        <w:rPr>
-          <w:u w:val="single"/>
-        </w:rPr>
-      </w:pPr>
+        <w:drawing>
+          <wp:inline distT="0" distB="0" distL="0" distR="0">
+            <wp:extent cx="5610860" cy="2541270"/>
+            <wp:effectExtent l="0" t="0" r="8890" b="0"/>
+            <wp:docPr id="47" name="Imagen 47"/>
+            <wp:cNvGraphicFramePr>
+              <a:graphicFrameLocks xmlns:a="http://schemas.openxmlformats.org/drawingml/2006/main" noChangeAspect="1"/>
+            </wp:cNvGraphicFramePr>
+            <a:graphic xmlns:a="http://schemas.openxmlformats.org/drawingml/2006/main">
+              <a:graphicData uri="http://schemas.openxmlformats.org/drawingml/2006/picture">
+                <pic:pic xmlns:pic="http://schemas.openxmlformats.org/drawingml/2006/picture">
+                  <pic:nvPicPr>
+                    <pic:cNvPr id="0" name="Picture 8"/>
+                    <pic:cNvPicPr>
+                      <a:picLocks noChangeAspect="1" noChangeArrowheads="1"/>
+                    </pic:cNvPicPr>
+                  </pic:nvPicPr>
+                  <pic:blipFill>
+                    <a:blip r:embed="rId51">
+                      <a:extLst>
+                        <a:ext uri="{28A0092B-C50C-407E-A947-70E740481C1C}">
+                          <a14:useLocalDpi xmlns:a14="http://schemas.microsoft.com/office/drawing/2010/main" val="0"/>
+                        </a:ext>
+                      </a:extLst>
+                    </a:blip>
+                    <a:srcRect/>
+                    <a:stretch>
+                      <a:fillRect/>
+                    </a:stretch>
+                  </pic:blipFill>
+                  <pic:spPr bwMode="auto">
+                    <a:xfrm>
+                      <a:off x="0" y="0"/>
+                      <a:ext cx="5610860" cy="2541270"/>
+                    </a:xfrm>
+                    <a:prstGeom prst="rect">
+                      <a:avLst/>
+                    </a:prstGeom>
+                    <a:noFill/>
+                    <a:ln>
+                      <a:noFill/>
+                    </a:ln>
+                  </pic:spPr>
+                </pic:pic>
+              </a:graphicData>
+            </a:graphic>
+          </wp:inline>
+        </w:drawing>
+      </w:r>
     </w:p>
     <w:sectPr>
       <w:pgSz w:w="12240" w:h="15840"/>
@@ -3571,7 +4194,7 @@
   <w:abstractNum w:abstractNumId="1" w15:restartNumberingAfterBreak="0">
     <w:nsid w:val="52AA7AE3"/>
     <w:multiLevelType w:val="hybridMultilevel"/>
-    <w:tmpl w:val="9628E874"/>
+    <w:tmpl w:val="51F204AC"/>
     <w:lvl w:ilvl="0" w:tplc="240A000F">
       <w:start w:val="1"/>
       <w:numFmt w:val="decimal"/>

</xml_diff>